<commit_message>
A* ainda não funcionando
</commit_message>
<xml_diff>
--- a/tp1/Documentação.docx
+++ b/tp1/Documentação.docx
@@ -912,7 +912,7 @@
           <w:sz w:val="20"/>
           <w:szCs w:val="20"/>
         </w:rPr>
-        <w:t xml:space="preserve"> é consistente ou não. ¹</w:t>
+        <w:t xml:space="preserve"> é consistente ou não.</w:t>
       </w:r>
     </w:p>
     <w:p>
@@ -1190,13 +1190,7 @@
         <w:t xml:space="preserve">), que na minha opinião é a estrutura </w:t>
       </w:r>
       <w:r>
-        <w:t xml:space="preserve">perfeita para lidar com a </w:t>
-      </w:r>
-      <w:r>
-        <w:t>lista</w:t>
-      </w:r>
-      <w:r>
-        <w:t xml:space="preserve"> </w:t>
+        <w:t xml:space="preserve">perfeita para lidar com a lista </w:t>
       </w:r>
       <w:r>
         <w:rPr>
@@ -1262,50 +1256,662 @@
       </w:r>
     </w:p>
     <w:p>
-      <w:pPr>
-        <w:pBdr>
-          <w:bottom w:val="single" w:sz="12" w:space="1" w:color="auto"/>
-        </w:pBdr>
-      </w:pPr>
-    </w:p>
-    <w:p>
-      <w:r>
-        <w:t>¹ uma heurística é consistente se os valores dos custos das arestas são não decrescentes ao longo do caminho.</w:t>
-      </w:r>
-    </w:p>
-    <w:p>
+      <w:r>
+        <w:t xml:space="preserve">Então para obter este item de menor custo eu tenho uma complexidade </w:t>
+      </w:r>
+      <w:proofErr w:type="gramStart"/>
+      <w:r>
+        <w:t>O(</w:t>
+      </w:r>
+      <w:proofErr w:type="gramEnd"/>
+      <w:r>
+        <w:t xml:space="preserve">1) e para inserir a lista A eu tenho a complexidade de ordenar um </w:t>
+      </w:r>
+      <w:proofErr w:type="spellStart"/>
+      <w:r>
+        <w:t>heap</w:t>
+      </w:r>
+      <w:proofErr w:type="spellEnd"/>
+      <w:r>
+        <w:t xml:space="preserve"> </w:t>
+      </w:r>
+      <w:r>
+        <w:t>q</w:t>
+      </w:r>
+      <w:r>
+        <w:t>ue</w:t>
+      </w:r>
+      <w:r>
+        <w:t xml:space="preserve"> no pior caso é</w:t>
+      </w:r>
+      <w:r>
+        <w:t xml:space="preserve"> O(log n)</w:t>
+      </w:r>
+      <w:r>
+        <w:t>.</w:t>
+      </w:r>
+    </w:p>
+    <w:p>
+      <w:r>
+        <w:t xml:space="preserve">Módulos: </w:t>
+      </w:r>
+    </w:p>
+    <w:p>
+      <w:pPr>
+        <w:pStyle w:val="PargrafodaLista"/>
+        <w:numPr>
+          <w:ilvl w:val="0"/>
+          <w:numId w:val="1"/>
+        </w:numPr>
+      </w:pPr>
       <w:r>
         <w:lastRenderedPageBreak/>
-        <w:t xml:space="preserve">Então para obter este item de menor custo eu tenho uma complexidade O(1) e para inserir a lista A eu tenho a complexidade de ordenar um </w:t>
-      </w:r>
-      <w:proofErr w:type="spellStart"/>
-      <w:r>
-        <w:t>heap</w:t>
-      </w:r>
-      <w:proofErr w:type="spellEnd"/>
-      <w:r>
+        <w:t>Node: Classe de nó, que possui todas as informações necessárias pelo programa para reconstruir o caminho percorrido;</w:t>
+      </w:r>
+    </w:p>
+    <w:p>
+      <w:pPr>
+        <w:pStyle w:val="PargrafodaLista"/>
+        <w:numPr>
+          <w:ilvl w:val="0"/>
+          <w:numId w:val="1"/>
+        </w:numPr>
+      </w:pPr>
+      <w:proofErr w:type="spellStart"/>
+      <w:r>
+        <w:t>Cost</w:t>
+      </w:r>
+      <w:proofErr w:type="spellEnd"/>
+      <w:r>
+        <w:t xml:space="preserve">: Classe de custo, implementa a função de </w:t>
+      </w:r>
+      <w:r>
+        <w:rPr>
+          <w:b/>
+        </w:rPr>
+        <w:t>menor custo</w:t>
+      </w:r>
+      <w:r>
+        <w:rPr>
+          <w:b/>
+        </w:rPr>
+        <w:t>;</w:t>
+      </w:r>
+    </w:p>
+    <w:p>
+      <w:pPr>
+        <w:pStyle w:val="PargrafodaLista"/>
+        <w:numPr>
+          <w:ilvl w:val="0"/>
+          <w:numId w:val="1"/>
+        </w:numPr>
+      </w:pPr>
+      <w:proofErr w:type="spellStart"/>
+      <w:r>
+        <w:t>BuildMap</w:t>
+      </w:r>
+      <w:proofErr w:type="spellEnd"/>
+      <w:r>
+        <w:t xml:space="preserve">: Carrega o mapa contido no arquivo texto, e o armazena em uma </w:t>
+      </w:r>
+      <w:proofErr w:type="spellStart"/>
+      <w:r>
+        <w:rPr>
+          <w:i/>
+        </w:rPr>
+        <w:t>hash</w:t>
+      </w:r>
+      <w:proofErr w:type="spellEnd"/>
+      <w:r>
+        <w:rPr>
+          <w:i/>
+        </w:rPr>
         <w:t xml:space="preserve"> </w:t>
       </w:r>
-      <w:r>
-        <w:t>q</w:t>
-      </w:r>
-      <w:r>
-        <w:t>ue</w:t>
-      </w:r>
-      <w:r>
-        <w:t xml:space="preserve"> no pior caso é</w:t>
-      </w:r>
-      <w:r>
-        <w:t xml:space="preserve"> O(log n)</w:t>
+      <w:proofErr w:type="spellStart"/>
+      <w:r>
+        <w:rPr>
+          <w:i/>
+        </w:rPr>
+        <w:t>table</w:t>
+      </w:r>
+      <w:proofErr w:type="spellEnd"/>
+      <w:r>
+        <w:rPr>
+          <w:i/>
+        </w:rPr>
+        <w:t xml:space="preserve"> </w:t>
+      </w:r>
+      <w:r>
+        <w:t xml:space="preserve">(em </w:t>
+      </w:r>
+      <w:proofErr w:type="spellStart"/>
+      <w:r>
+        <w:t>pyhon</w:t>
+      </w:r>
+      <w:proofErr w:type="spellEnd"/>
+      <w:r>
+        <w:t xml:space="preserve"> usado </w:t>
+      </w:r>
+      <w:proofErr w:type="spellStart"/>
+      <w:r>
+        <w:rPr>
+          <w:i/>
+        </w:rPr>
+        <w:t>dict</w:t>
+      </w:r>
+      <w:proofErr w:type="spellEnd"/>
+      <w:r>
+        <w:t>)</w:t>
+      </w:r>
+    </w:p>
+    <w:p>
+      <w:pPr>
+        <w:pStyle w:val="PargrafodaLista"/>
+        <w:numPr>
+          <w:ilvl w:val="0"/>
+          <w:numId w:val="1"/>
+        </w:numPr>
+      </w:pPr>
+      <w:proofErr w:type="spellStart"/>
+      <w:r>
+        <w:t>Problem</w:t>
+      </w:r>
+      <w:proofErr w:type="spellEnd"/>
+      <w:r>
+        <w:t>: Classe que descreve o problema, contendo mapa, estado inicial e estado objetivo;</w:t>
+      </w:r>
+    </w:p>
+    <w:p>
+      <w:pPr>
+        <w:pStyle w:val="PargrafodaLista"/>
+        <w:numPr>
+          <w:ilvl w:val="0"/>
+          <w:numId w:val="1"/>
+        </w:numPr>
+      </w:pPr>
+      <w:proofErr w:type="spellStart"/>
+      <w:r>
+        <w:t>Queue</w:t>
+      </w:r>
+      <w:proofErr w:type="spellEnd"/>
+      <w:r>
+        <w:t xml:space="preserve">: Implementa a lista </w:t>
+      </w:r>
+      <w:r>
+        <w:rPr>
+          <w:i/>
+        </w:rPr>
+        <w:t>A</w:t>
+      </w:r>
+      <w:r>
+        <w:rPr>
+          <w:i/>
+        </w:rPr>
+        <w:t>;</w:t>
+      </w:r>
+    </w:p>
+    <w:p>
+      <w:pPr>
+        <w:pStyle w:val="PargrafodaLista"/>
+        <w:numPr>
+          <w:ilvl w:val="0"/>
+          <w:numId w:val="1"/>
+        </w:numPr>
+      </w:pPr>
+      <w:proofErr w:type="spellStart"/>
+      <w:r>
+        <w:t>BuildGraph</w:t>
+      </w:r>
+      <w:proofErr w:type="spellEnd"/>
+      <w:r>
+        <w:t xml:space="preserve">: Valida o caminho no mapa, expandindo apenas os filhos válidos cumprindo as regras estipuladas, atribuindo o </w:t>
+      </w:r>
+      <w:r>
+        <w:rPr>
+          <w:b/>
+        </w:rPr>
+        <w:t>menor custo</w:t>
+      </w:r>
+      <w:r>
+        <w:rPr>
+          <w:b/>
+        </w:rPr>
+        <w:t xml:space="preserve"> </w:t>
+      </w:r>
+      <w:r>
+        <w:t xml:space="preserve">de acordo com o algoritmo selecionado; </w:t>
+      </w:r>
+    </w:p>
+    <w:p>
+      <w:pPr>
+        <w:pStyle w:val="PargrafodaLista"/>
+        <w:numPr>
+          <w:ilvl w:val="0"/>
+          <w:numId w:val="1"/>
+        </w:numPr>
+      </w:pPr>
+      <w:proofErr w:type="spellStart"/>
+      <w:r>
+        <w:t>Main</w:t>
+      </w:r>
+      <w:proofErr w:type="spellEnd"/>
+      <w:r>
+        <w:t>: Classe principal que constrói o problema e executa o algoritmo selecionado.</w:t>
+      </w:r>
+    </w:p>
+    <w:p>
+      <w:pPr>
+        <w:pStyle w:val="PargrafodaLista"/>
+        <w:numPr>
+          <w:ilvl w:val="0"/>
+          <w:numId w:val="1"/>
+        </w:numPr>
+      </w:pPr>
+      <w:proofErr w:type="spellStart"/>
+      <w:r>
+        <w:t>Search</w:t>
+      </w:r>
+      <w:proofErr w:type="spellEnd"/>
+      <w:r>
+        <w:t>:</w:t>
+      </w:r>
+      <w:r>
+        <w:t xml:space="preserve"> Método de pesquisa genérico </w:t>
+      </w:r>
+      <w:r>
+        <w:t>implementa a busca em grafos.</w:t>
+      </w:r>
+    </w:p>
+    <w:p>
+      <w:r>
+        <w:t>Implementação do algoritmo de pesquisa (</w:t>
+      </w:r>
+      <w:proofErr w:type="spellStart"/>
+      <w:r>
+        <w:t>Search</w:t>
+      </w:r>
+      <w:proofErr w:type="spellEnd"/>
+      <w:r>
+        <w:t>)</w:t>
+      </w:r>
+    </w:p>
+    <w:p>
+      <w:r>
+        <w:t xml:space="preserve">Recebe como parâmetro o problema, </w:t>
+      </w:r>
+      <w:r>
+        <w:t xml:space="preserve">ao executar o </w:t>
+      </w:r>
+      <w:r>
+        <w:t xml:space="preserve">IDS </w:t>
+      </w:r>
+      <w:proofErr w:type="spellStart"/>
+      <w:r>
+        <w:rPr>
+          <w:i/>
+        </w:rPr>
+        <w:t>Search</w:t>
+      </w:r>
+      <w:proofErr w:type="spellEnd"/>
+      <w:r>
+        <w:t xml:space="preserve"> </w:t>
+      </w:r>
+      <w:r>
+        <w:t>recebe mais um parâmetro que é o limite.</w:t>
+      </w:r>
+      <w:r>
+        <w:t xml:space="preserve"> Inicializa as estruturas de dados: </w:t>
+      </w:r>
+      <w:r>
+        <w:rPr>
+          <w:i/>
+        </w:rPr>
+        <w:t>F</w:t>
+      </w:r>
+      <w:r>
+        <w:rPr>
+          <w:i/>
+        </w:rPr>
+        <w:t xml:space="preserve">, </w:t>
+      </w:r>
+      <w:r>
+        <w:rPr>
+          <w:i/>
+        </w:rPr>
+        <w:t>A</w:t>
+      </w:r>
+      <w:r>
+        <w:rPr>
+          <w:i/>
+        </w:rPr>
+        <w:t xml:space="preserve"> </w:t>
+      </w:r>
+      <w:r>
+        <w:t xml:space="preserve">com o estado inicial do problema e </w:t>
+      </w:r>
+      <w:r>
+        <w:rPr>
+          <w:i/>
+        </w:rPr>
+        <w:t>path</w:t>
+      </w:r>
+      <w:r>
+        <w:rPr>
+          <w:i/>
+        </w:rPr>
+        <w:t xml:space="preserve"> </w:t>
+      </w:r>
+      <w:r>
+        <w:t>(caminho percorrido). Verifica se o estado inicial é igual ao objetivo e retorna caso positivo. Verifica se o limite</w:t>
+      </w:r>
+      <w:r>
+        <w:t xml:space="preserve">. A variável </w:t>
+      </w:r>
+      <w:proofErr w:type="spellStart"/>
+      <w:r>
+        <w:rPr>
+          <w:i/>
+        </w:rPr>
+        <w:t>cutoff_ocurre</w:t>
+      </w:r>
+      <w:r>
+        <w:rPr>
+          <w:i/>
+        </w:rPr>
+        <w:t>d</w:t>
+      </w:r>
+      <w:proofErr w:type="spellEnd"/>
+      <w:r>
+        <w:rPr>
+          <w:i/>
+        </w:rPr>
+        <w:t xml:space="preserve">, </w:t>
+      </w:r>
+      <w:r>
+        <w:t xml:space="preserve">é indica para o algoritmo </w:t>
+      </w:r>
+      <w:r>
+        <w:rPr>
+          <w:i/>
+        </w:rPr>
+        <w:t>IDS</w:t>
+      </w:r>
+      <w:r>
+        <w:rPr>
+          <w:i/>
+        </w:rPr>
+        <w:t xml:space="preserve">, </w:t>
+      </w:r>
+      <w:r>
+        <w:t>se chegou ao limite da profundidade da busca e não encontrou a solução, inicialmente inicializada como</w:t>
+      </w:r>
+      <w:r>
+        <w:rPr>
+          <w:i/>
+        </w:rPr>
+        <w:t xml:space="preserve"> </w:t>
+      </w:r>
+      <w:r>
+        <w:t>falso</w:t>
+      </w:r>
+      <w:r>
+        <w:t xml:space="preserve">. Enquanto a lista </w:t>
+      </w:r>
+      <w:r>
+        <w:rPr>
+          <w:i/>
+        </w:rPr>
+        <w:t>A</w:t>
+      </w:r>
+      <w:r>
+        <w:rPr>
+          <w:i/>
+        </w:rPr>
+        <w:t xml:space="preserve">, </w:t>
+      </w:r>
+      <w:r>
+        <w:t>não estiver vazia, selecionamos o item de menor custo. Verificamos se este item é solução retornando o resultado quando verdadeiro</w:t>
       </w:r>
       <w:r>
         <w:t>.</w:t>
       </w:r>
+      <w:r>
+        <w:t xml:space="preserve"> Para o </w:t>
+      </w:r>
+      <w:r>
+        <w:rPr>
+          <w:i/>
+        </w:rPr>
+        <w:t>IDS</w:t>
+      </w:r>
+      <w:r>
+        <w:t xml:space="preserve"> quando o </w:t>
+      </w:r>
+      <w:r>
+        <w:t xml:space="preserve">limite é igual a profundidade do nó, é atribuído o valor verdadeiro para a variável </w:t>
+      </w:r>
+      <w:proofErr w:type="spellStart"/>
+      <w:r>
+        <w:t>cutoff_ocurred</w:t>
+      </w:r>
+      <w:proofErr w:type="spellEnd"/>
+      <w:r>
+        <w:t xml:space="preserve">. Caso não seja solução, expandimos o nó e o adicionamos na lista </w:t>
+      </w:r>
+      <w:r>
+        <w:rPr>
+          <w:i/>
+        </w:rPr>
+        <w:t>F</w:t>
+      </w:r>
+      <w:r>
+        <w:t xml:space="preserve">, e para cada filho deste nó se ele não está na lista </w:t>
+      </w:r>
+      <w:r>
+        <w:rPr>
+          <w:i/>
+        </w:rPr>
+        <w:t>A</w:t>
+      </w:r>
+      <w:r>
+        <w:rPr>
+          <w:i/>
+        </w:rPr>
+        <w:t xml:space="preserve"> </w:t>
+      </w:r>
+      <w:r>
+        <w:t xml:space="preserve">ele é adicionado. Se o nó já está na lista </w:t>
+      </w:r>
+      <w:r>
+        <w:rPr>
+          <w:i/>
+        </w:rPr>
+        <w:t>A</w:t>
+      </w:r>
+      <w:r>
+        <w:rPr>
+          <w:i/>
+        </w:rPr>
+        <w:t xml:space="preserve"> </w:t>
+      </w:r>
+      <w:r>
+        <w:t xml:space="preserve">e estivermos executando o algoritmo IDS não é feito nada. Se o IDS não está sendo executado verificamos se o filho possui custo inferior ao que já está na lista </w:t>
+      </w:r>
+      <w:r>
+        <w:rPr>
+          <w:i/>
+        </w:rPr>
+        <w:t>A</w:t>
+      </w:r>
+      <w:r>
+        <w:t xml:space="preserve"> caso positivo ele é substituído pelo filho. Quando a lista </w:t>
+      </w:r>
+      <w:r>
+        <w:rPr>
+          <w:i/>
+        </w:rPr>
+        <w:t>A</w:t>
+      </w:r>
+      <w:r>
+        <w:rPr>
+          <w:i/>
+        </w:rPr>
+        <w:t xml:space="preserve"> </w:t>
+      </w:r>
+      <w:r>
+        <w:t xml:space="preserve">está vazia para </w:t>
+      </w:r>
+      <w:r>
+        <w:rPr>
+          <w:i/>
+        </w:rPr>
+        <w:t>IDS</w:t>
+      </w:r>
+      <w:r>
+        <w:t xml:space="preserve"> e a variável </w:t>
+      </w:r>
+      <w:proofErr w:type="spellStart"/>
+      <w:r>
+        <w:t>cutoff_ocurred</w:t>
+      </w:r>
+      <w:proofErr w:type="spellEnd"/>
+      <w:r>
+        <w:t xml:space="preserve"> possui o valor verdadeiro, significa a solução não foi encontrada na profundidade passada como parâmetro para o algoritmo. Se o valor é falso significa que não existe um caminho para a solução. Para os demais algoritmos a variável </w:t>
+      </w:r>
+      <w:proofErr w:type="spellStart"/>
+      <w:r>
+        <w:t>cutoff_ocurred</w:t>
+      </w:r>
+      <w:proofErr w:type="spellEnd"/>
+      <w:r>
+        <w:t xml:space="preserve"> sempre terá o valor falso</w:t>
+      </w:r>
+      <w:r>
+        <w:t xml:space="preserve"> retornando caminho inexistente para a solução.</w:t>
+      </w:r>
+    </w:p>
+    <w:p>
+      <w:r>
+        <w:t>Heurísticas</w:t>
+      </w:r>
+    </w:p>
+    <w:p>
+      <w:pPr>
+        <w:rPr>
+          <w:i/>
+        </w:rPr>
+      </w:pPr>
+      <w:r>
+        <w:t xml:space="preserve">A heurística </w:t>
+      </w:r>
+      <w:r>
+        <w:rPr>
+          <w:i/>
+        </w:rPr>
+        <w:t xml:space="preserve">Manhattan </w:t>
+      </w:r>
+      <w:proofErr w:type="spellStart"/>
+      <w:r>
+        <w:rPr>
+          <w:i/>
+        </w:rPr>
+        <w:t>D</w:t>
+      </w:r>
+      <w:r>
+        <w:rPr>
+          <w:i/>
+        </w:rPr>
+        <w:t>istance</w:t>
+      </w:r>
+      <w:proofErr w:type="spellEnd"/>
+      <w:r>
+        <w:rPr>
+          <w:i/>
+        </w:rPr>
+        <w:t xml:space="preserve"> não é consistente nem admissível</w:t>
+      </w:r>
+      <w:r>
+        <w:rPr>
+          <w:i/>
+        </w:rPr>
+        <w:t>.</w:t>
+      </w:r>
+    </w:p>
+    <w:p>
+      <w:r>
+        <w:t>Por exemplo</w:t>
+      </w:r>
+      <w:r>
+        <w:t xml:space="preserve"> assumindo que existe o caminho válido pela diagonal, o custo para ir de (0,0) até (1,1) é 1.5. </w:t>
+      </w:r>
+      <w:proofErr w:type="gramStart"/>
+      <w:r>
+        <w:t>Esta</w:t>
+      </w:r>
+      <w:proofErr w:type="gramEnd"/>
+      <w:r>
+        <w:t xml:space="preserve"> heurística informa que o custo seria 2.</w:t>
+      </w:r>
+    </w:p>
+    <w:p>
+      <w:r>
+        <w:t xml:space="preserve">A heurística </w:t>
+      </w:r>
+      <w:proofErr w:type="spellStart"/>
+      <w:r>
+        <w:rPr>
+          <w:i/>
+        </w:rPr>
+        <w:t>O</w:t>
+      </w:r>
+      <w:r>
+        <w:rPr>
+          <w:i/>
+        </w:rPr>
+        <w:t>ctile</w:t>
+      </w:r>
+      <w:proofErr w:type="spellEnd"/>
+      <w:r>
+        <w:t xml:space="preserve"> é consistente e admissível</w:t>
+      </w:r>
+    </w:p>
+    <w:p>
+      <w:r>
+        <w:t xml:space="preserve">Considerando um mapa sem obstáculos, </w:t>
+      </w:r>
+      <w:proofErr w:type="gramStart"/>
+      <w:r>
+        <w:t>esta</w:t>
+      </w:r>
+      <w:proofErr w:type="gramEnd"/>
+      <w:r>
+        <w:t xml:space="preserve"> heurística realiza o menor caminho, pois ele caminha tudo que consegue pelas diagonais e o restante pelas laterais.</w:t>
+      </w:r>
+    </w:p>
+    <w:p>
+      <w:r>
+        <w:t>Por exemplo se movo 5 vezes na direção x e 8 vezes na direção y, seriam 5 movimentos diagonais e 3 movimentos laterais; o custo seria (5*1.5 + 3*1) = 10.5 = 8*</w:t>
+      </w:r>
+      <w:r>
+        <w:t>1</w:t>
+      </w:r>
+      <w:r>
+        <w:t xml:space="preserve"> + </w:t>
+      </w:r>
+      <w:r>
+        <w:t>5*0.5 = menor custo.</w:t>
+      </w:r>
+    </w:p>
+    <w:p>
+      <w:r>
+        <w:t>Experimentos:</w:t>
+      </w:r>
+    </w:p>
+    <w:p>
       <w:bookmarkStart w:id="0" w:name="_GoBack"/>
       <w:bookmarkEnd w:id="0"/>
     </w:p>
-    <w:p/>
-    <w:p/>
     <w:p/>
     <w:sectPr>
       <w:pgSz w:w="11906" w:h="16838"/>
@@ -1315,6 +1921,127 @@
     </w:sectPr>
   </w:body>
 </w:document>
+</file>
+
+<file path=word/numbering.xml><?xml version="1.0" encoding="utf-8"?>
+<w:numbering xmlns:wpc="http://schemas.microsoft.com/office/word/2010/wordprocessingCanvas" xmlns:cx="http://schemas.microsoft.com/office/drawing/2014/chartex" xmlns:cx1="http://schemas.microsoft.com/office/drawing/2015/9/8/chartex" xmlns:cx2="http://schemas.microsoft.com/office/drawing/2015/10/21/chartex" xmlns:cx3="http://schemas.microsoft.com/office/drawing/2016/5/9/chartex" xmlns:cx4="http://schemas.microsoft.com/office/drawing/2016/5/10/chartex" xmlns:cx5="http://schemas.microsoft.com/office/drawing/2016/5/11/chartex" xmlns:cx6="http://schemas.microsoft.com/office/drawing/2016/5/12/chartex" xmlns:cx7="http://schemas.microsoft.com/office/drawing/2016/5/13/chartex" xmlns:cx8="http://schemas.microsoft.com/office/drawing/2016/5/14/chartex" xmlns:mc="http://schemas.openxmlformats.org/markup-compatibility/2006" xmlns:aink="http://schemas.microsoft.com/office/drawing/2016/ink" xmlns:am3d="http://schemas.microsoft.com/office/drawing/2017/model3d" xmlns:o="urn:schemas-microsoft-com:office:office" xmlns:r="http://schemas.openxmlformats.org/officeDocument/2006/relationships" xmlns:m="http://schemas.openxmlformats.org/officeDocument/2006/math" xmlns:v="urn:schemas-microsoft-com:vml" xmlns:wp14="http://schemas.microsoft.com/office/word/2010/wordprocessingDrawing" xmlns:wp="http://schemas.openxmlformats.org/drawingml/2006/wordprocessingDrawing" xmlns:w10="urn:schemas-microsoft-com:office:word" xmlns:w="http://schemas.openxmlformats.org/wordprocessingml/2006/main" xmlns:w14="http://schemas.microsoft.com/office/word/2010/wordml" xmlns:w15="http://schemas.microsoft.com/office/word/2012/wordml" xmlns:w16cid="http://schemas.microsoft.com/office/word/2016/wordml/cid" xmlns:w16se="http://schemas.microsoft.com/office/word/2015/wordml/symex" xmlns:wpg="http://schemas.microsoft.com/office/word/2010/wordprocessingGroup" xmlns:wpi="http://schemas.microsoft.com/office/word/2010/wordprocessingInk" xmlns:wne="http://schemas.microsoft.com/office/word/2006/wordml" xmlns:wps="http://schemas.microsoft.com/office/word/2010/wordprocessingShape" mc:Ignorable="w14 w15 w16se w16cid wp14">
+  <w:abstractNum w:abstractNumId="0" w15:restartNumberingAfterBreak="0">
+    <w:nsid w:val="0EFB5629"/>
+    <w:multiLevelType w:val="hybridMultilevel"/>
+    <w:tmpl w:val="56F682EC"/>
+    <w:lvl w:ilvl="0" w:tplc="04160001">
+      <w:start w:val="1"/>
+      <w:numFmt w:val="bullet"/>
+      <w:lvlText w:val=""/>
+      <w:lvlJc w:val="left"/>
+      <w:pPr>
+        <w:ind w:left="720" w:hanging="360"/>
+      </w:pPr>
+      <w:rPr>
+        <w:rFonts w:ascii="Symbol" w:hAnsi="Symbol" w:hint="default"/>
+      </w:rPr>
+    </w:lvl>
+    <w:lvl w:ilvl="1" w:tplc="04160003" w:tentative="1">
+      <w:start w:val="1"/>
+      <w:numFmt w:val="bullet"/>
+      <w:lvlText w:val="o"/>
+      <w:lvlJc w:val="left"/>
+      <w:pPr>
+        <w:ind w:left="1440" w:hanging="360"/>
+      </w:pPr>
+      <w:rPr>
+        <w:rFonts w:ascii="Courier New" w:hAnsi="Courier New" w:cs="Courier New" w:hint="default"/>
+      </w:rPr>
+    </w:lvl>
+    <w:lvl w:ilvl="2" w:tplc="04160005" w:tentative="1">
+      <w:start w:val="1"/>
+      <w:numFmt w:val="bullet"/>
+      <w:lvlText w:val=""/>
+      <w:lvlJc w:val="left"/>
+      <w:pPr>
+        <w:ind w:left="2160" w:hanging="360"/>
+      </w:pPr>
+      <w:rPr>
+        <w:rFonts w:ascii="Wingdings" w:hAnsi="Wingdings" w:hint="default"/>
+      </w:rPr>
+    </w:lvl>
+    <w:lvl w:ilvl="3" w:tplc="04160001" w:tentative="1">
+      <w:start w:val="1"/>
+      <w:numFmt w:val="bullet"/>
+      <w:lvlText w:val=""/>
+      <w:lvlJc w:val="left"/>
+      <w:pPr>
+        <w:ind w:left="2880" w:hanging="360"/>
+      </w:pPr>
+      <w:rPr>
+        <w:rFonts w:ascii="Symbol" w:hAnsi="Symbol" w:hint="default"/>
+      </w:rPr>
+    </w:lvl>
+    <w:lvl w:ilvl="4" w:tplc="04160003" w:tentative="1">
+      <w:start w:val="1"/>
+      <w:numFmt w:val="bullet"/>
+      <w:lvlText w:val="o"/>
+      <w:lvlJc w:val="left"/>
+      <w:pPr>
+        <w:ind w:left="3600" w:hanging="360"/>
+      </w:pPr>
+      <w:rPr>
+        <w:rFonts w:ascii="Courier New" w:hAnsi="Courier New" w:cs="Courier New" w:hint="default"/>
+      </w:rPr>
+    </w:lvl>
+    <w:lvl w:ilvl="5" w:tplc="04160005" w:tentative="1">
+      <w:start w:val="1"/>
+      <w:numFmt w:val="bullet"/>
+      <w:lvlText w:val=""/>
+      <w:lvlJc w:val="left"/>
+      <w:pPr>
+        <w:ind w:left="4320" w:hanging="360"/>
+      </w:pPr>
+      <w:rPr>
+        <w:rFonts w:ascii="Wingdings" w:hAnsi="Wingdings" w:hint="default"/>
+      </w:rPr>
+    </w:lvl>
+    <w:lvl w:ilvl="6" w:tplc="04160001" w:tentative="1">
+      <w:start w:val="1"/>
+      <w:numFmt w:val="bullet"/>
+      <w:lvlText w:val=""/>
+      <w:lvlJc w:val="left"/>
+      <w:pPr>
+        <w:ind w:left="5040" w:hanging="360"/>
+      </w:pPr>
+      <w:rPr>
+        <w:rFonts w:ascii="Symbol" w:hAnsi="Symbol" w:hint="default"/>
+      </w:rPr>
+    </w:lvl>
+    <w:lvl w:ilvl="7" w:tplc="04160003" w:tentative="1">
+      <w:start w:val="1"/>
+      <w:numFmt w:val="bullet"/>
+      <w:lvlText w:val="o"/>
+      <w:lvlJc w:val="left"/>
+      <w:pPr>
+        <w:ind w:left="5760" w:hanging="360"/>
+      </w:pPr>
+      <w:rPr>
+        <w:rFonts w:ascii="Courier New" w:hAnsi="Courier New" w:cs="Courier New" w:hint="default"/>
+      </w:rPr>
+    </w:lvl>
+    <w:lvl w:ilvl="8" w:tplc="04160005" w:tentative="1">
+      <w:start w:val="1"/>
+      <w:numFmt w:val="bullet"/>
+      <w:lvlText w:val=""/>
+      <w:lvlJc w:val="left"/>
+      <w:pPr>
+        <w:ind w:left="6480" w:hanging="360"/>
+      </w:pPr>
+      <w:rPr>
+        <w:rFonts w:ascii="Wingdings" w:hAnsi="Wingdings" w:hint="default"/>
+      </w:rPr>
+    </w:lvl>
+  </w:abstractNum>
+  <w:num w:numId="1">
+    <w:abstractNumId w:val="0"/>
+  </w:num>
+</w:numbering>
 </file>
 
 <file path=word/styles.xml><?xml version="1.0" encoding="utf-8"?>
@@ -1801,6 +2528,17 @@
       <w:shd w:val="clear" w:color="auto" w:fill="E6E6E6"/>
     </w:rPr>
   </w:style>
+  <w:style w:type="paragraph" w:styleId="PargrafodaLista">
+    <w:name w:val="List Paragraph"/>
+    <w:basedOn w:val="Normal"/>
+    <w:uiPriority w:val="34"/>
+    <w:qFormat/>
+    <w:rsid w:val="00822F6D"/>
+    <w:pPr>
+      <w:ind w:left="720"/>
+      <w:contextualSpacing/>
+    </w:pPr>
+  </w:style>
 </w:styles>
 </file>
 
@@ -2104,7 +2842,7 @@
 </file>
 
 <file path=customXml/itemProps1.xml><?xml version="1.0" encoding="utf-8"?>
-<ds:datastoreItem xmlns:ds="http://schemas.openxmlformats.org/officeDocument/2006/customXml" ds:itemID="{8F9F2007-CB26-4C09-BA85-BA2D2725F823}">
+<ds:datastoreItem xmlns:ds="http://schemas.openxmlformats.org/officeDocument/2006/customXml" ds:itemID="{CE8FA3CB-C293-4F1E-AD6B-9EA30025CA50}">
   <ds:schemaRefs>
     <ds:schemaRef ds:uri="http://schemas.openxmlformats.org/officeDocument/2006/bibliography"/>
   </ds:schemaRefs>

</xml_diff>